<commit_message>
Cap nhat link git report
</commit_message>
<xml_diff>
--- a/lab4/22672071_LeTanPhong_Lab4_Report.docx
+++ b/lab4/22672071_LeTanPhong_Lab4_Report.docx
@@ -82,20 +82,23 @@
             <w:rStyle w:val="Hyperlink"/>
             <w:rFonts w:ascii="Times New Roman" w:hAnsi="Times New Roman" w:cs="Times New Roman"/>
             <w:sz w:val="24"/>
+            <w:szCs w:val="24"/>
           </w:rPr>
-          <w:t>https://github.com/LeTanPhong3003/22672071_LeTanPhong_WWWJava/tree/5a7bd14cd01175ad8155f71123dbe4abe72a6e31/lab3</w:t>
+          <w:t>https://github.com/LeTanPhong3003/22672071_LeTanPhong_WWWJava/tree/374060b812e18aa62a3e355d17aabe1cc9479b8d/lab4</w:t>
         </w:r>
       </w:hyperlink>
       <w:r>
         <w:rPr>
           <w:rFonts w:ascii="Times New Roman" w:hAnsi="Times New Roman" w:cs="Times New Roman"/>
           <w:sz w:val="24"/>
+          <w:szCs w:val="24"/>
         </w:rPr>
         <w:t xml:space="preserve"> </w:t>
       </w:r>
       <w:r>
         <w:rPr>
           <w:rFonts w:ascii="Times New Roman" w:hAnsi="Times New Roman" w:cs="Times New Roman"/>
+          <w:noProof/>
           <w:sz w:val="24"/>
         </w:rPr>
         <w:drawing>
@@ -145,6 +148,7 @@
       <w:r>
         <w:rPr>
           <w:rFonts w:ascii="Times New Roman" w:hAnsi="Times New Roman" w:cs="Times New Roman"/>
+          <w:noProof/>
           <w:sz w:val="24"/>
         </w:rPr>
         <w:lastRenderedPageBreak/>
@@ -194,6 +198,7 @@
       </w:pPr>
       <w:r>
         <w:rPr>
+          <w:rFonts w:ascii="Times New Roman" w:hAnsi="Times New Roman" w:cs="Times New Roman"/>
           <w:noProof/>
         </w:rPr>
         <w:drawing>
@@ -242,6 +247,7 @@
       </w:pPr>
       <w:r>
         <w:rPr>
+          <w:rFonts w:ascii="Times New Roman" w:hAnsi="Times New Roman" w:cs="Times New Roman"/>
           <w:noProof/>
         </w:rPr>
         <w:lastRenderedPageBreak/>
@@ -307,6 +313,7 @@
       <w:r>
         <w:rPr>
           <w:rFonts w:ascii="Times New Roman" w:hAnsi="Times New Roman" w:cs="Times New Roman"/>
+          <w:noProof/>
           <w:sz w:val="24"/>
         </w:rPr>
         <w:drawing>
@@ -356,6 +363,7 @@
       <w:r>
         <w:rPr>
           <w:rFonts w:ascii="Times New Roman" w:hAnsi="Times New Roman" w:cs="Times New Roman"/>
+          <w:noProof/>
           <w:sz w:val="24"/>
         </w:rPr>
         <w:lastRenderedPageBreak/>
@@ -406,6 +414,7 @@
       <w:r>
         <w:rPr>
           <w:rFonts w:ascii="Times New Roman" w:hAnsi="Times New Roman" w:cs="Times New Roman"/>
+          <w:noProof/>
           <w:sz w:val="24"/>
         </w:rPr>
         <w:drawing>
@@ -455,6 +464,7 @@
       <w:r>
         <w:rPr>
           <w:rFonts w:ascii="Times New Roman" w:hAnsi="Times New Roman" w:cs="Times New Roman"/>
+          <w:noProof/>
           <w:sz w:val="24"/>
         </w:rPr>
         <w:lastRenderedPageBreak/>
@@ -505,6 +515,7 @@
       <w:r>
         <w:rPr>
           <w:rFonts w:ascii="Times New Roman" w:hAnsi="Times New Roman" w:cs="Times New Roman"/>
+          <w:noProof/>
           <w:sz w:val="24"/>
         </w:rPr>
         <w:drawing>
@@ -956,6 +967,7 @@
   <w:style w:type="character" w:default="1" w:styleId="DefaultParagraphFont">
     <w:name w:val="Default Paragraph Font"/>
     <w:uiPriority w:val="1"/>
+    <w:semiHidden/>
     <w:unhideWhenUsed/>
   </w:style>
   <w:style w:type="table" w:default="1" w:styleId="TableNormal">
@@ -1000,6 +1012,18 @@
     <w:rPr>
       <w:color w:val="954F72" w:themeColor="followedHyperlink"/>
       <w:u w:val="single"/>
+    </w:rPr>
+  </w:style>
+  <w:style w:type="character" w:styleId="UnresolvedMention">
+    <w:name w:val="Unresolved Mention"/>
+    <w:basedOn w:val="DefaultParagraphFont"/>
+    <w:uiPriority w:val="99"/>
+    <w:semiHidden/>
+    <w:unhideWhenUsed/>
+    <w:rsid w:val="000A5AF0"/>
+    <w:rPr>
+      <w:color w:val="605E5C"/>
+      <w:shd w:val="clear" w:color="auto" w:fill="E1DFDD"/>
     </w:rPr>
   </w:style>
 </w:styles>

</xml_diff>